<commit_message>
Few Changes in the Document
</commit_message>
<xml_diff>
--- a/ESP32_Indicator_Project_Documentation.docx
+++ b/ESP32_Indicator_Project_Documentation.docx
@@ -220,13 +220,7 @@
         <w:spacing w:after="120" w:line="240" w:lineRule="auto"/>
       </w:pPr>
       <w:r>
-        <w:t xml:space="preserve">Pressing </w:t>
-      </w:r>
-      <w:r>
-        <w:t>opposite button switches indicator</w:t>
-      </w:r>
-      <w:r>
-        <w:t>.</w:t>
+        <w:t>Pressing opposite button switches indicator.</w:t>
       </w:r>
     </w:p>
     <w:p>
@@ -352,14 +346,7 @@
           <w:b/>
           <w:bCs/>
         </w:rPr>
-        <w:t>UART Logging of:</w:t>
-      </w:r>
-      <w:r>
-        <w:rPr>
-          <w:b/>
-          <w:bCs/>
-        </w:rPr>
-        <w:t xml:space="preserve"> </w:t>
+        <w:t xml:space="preserve">UART Logging of: </w:t>
       </w:r>
     </w:p>
     <w:p>
@@ -554,13 +541,16 @@
     <w:p>
       <w:pPr>
         <w:pStyle w:val="ListParagraph"/>
-        <w:numPr>
-          <w:ilvl w:val="1"/>
-          <w:numId w:val="12"/>
-        </w:numPr>
-      </w:pPr>
+        <w:ind w:left="1440"/>
+      </w:pPr>
+      <w:r>
+        <w:t>(</w:t>
+      </w:r>
       <w:r>
         <w:t>UART logs saved via Tera Term are included in project submission.</w:t>
+      </w:r>
+      <w:r>
+        <w:t>)</w:t>
       </w:r>
     </w:p>
     <w:p>
@@ -573,9 +563,14 @@
       </w:r>
     </w:p>
     <w:p>
-      <w:r>
-        <w:t>https://github.com/vivekanandaramanu/esp32-indicator-system</w:t>
-      </w:r>
+      <w:hyperlink r:id="rId6" w:history="1">
+        <w:r>
+          <w:rPr>
+            <w:rStyle w:val="Hyperlink"/>
+          </w:rPr>
+          <w:t>https://github.com/vivekanandaramanu/esp32-indicator-system</w:t>
+        </w:r>
+      </w:hyperlink>
     </w:p>
     <w:p>
       <w:pPr>
@@ -586,9 +581,14 @@
       </w:r>
     </w:p>
     <w:p>
-      <w:r>
-        <w:t>https://drive.google.com/file/d/1q4hKbzImOk4m6uuVi8Ycv6JALjvGyG4a/view?usp=sharing</w:t>
-      </w:r>
+      <w:hyperlink r:id="rId7" w:history="1">
+        <w:r>
+          <w:rPr>
+            <w:rStyle w:val="Hyperlink"/>
+          </w:rPr>
+          <w:t>https://drive.google.com/file/d/1q4hKbzImOk4m6uuVi8Ycv6JALjvGyG4a/view?usp=sharing</w:t>
+        </w:r>
+      </w:hyperlink>
     </w:p>
     <w:p>
       <w:pPr>
@@ -602,6 +602,31 @@
       <w:r>
         <w:t>Log captured using HW-417-V1.2 USB to TTL module and Tera Term.</w:t>
       </w:r>
+    </w:p>
+    <w:p>
+      <w:hyperlink r:id="rId8" w:history="1">
+        <w:r>
+          <w:rPr>
+            <w:rStyle w:val="Hyperlink"/>
+          </w:rPr>
+          <w:t>https://github.com/vivekanandaramanu/esp32-indicator-system/blob/main/indicator_log.txt</w:t>
+        </w:r>
+      </w:hyperlink>
+    </w:p>
+    <w:p>
+      <w:r>
+        <w:t>OR</w:t>
+      </w:r>
+    </w:p>
+    <w:p>
+      <w:hyperlink r:id="rId9" w:history="1">
+        <w:r>
+          <w:rPr>
+            <w:rStyle w:val="Hyperlink"/>
+          </w:rPr>
+          <w:t>https://github.com/vivekanandaramanu/esp32-indicator-system</w:t>
+        </w:r>
+      </w:hyperlink>
     </w:p>
     <w:p>
       <w:r>
@@ -1993,7 +2018,7 @@
   <w:style w:type="paragraph" w:default="1" w:styleId="Normal">
     <w:name w:val="Normal"/>
     <w:qFormat/>
-    <w:rsid w:val="00FC693F"/>
+    <w:rsid w:val="00C52473"/>
   </w:style>
   <w:style w:type="paragraph" w:styleId="Heading1">
     <w:name w:val="heading 1"/>
@@ -2207,6 +2232,7 @@
   <w:style w:type="character" w:default="1" w:styleId="DefaultParagraphFont">
     <w:name w:val="Default Paragraph Font"/>
     <w:uiPriority w:val="1"/>
+    <w:semiHidden/>
     <w:unhideWhenUsed/>
   </w:style>
   <w:style w:type="table" w:default="1" w:styleId="TableNormal">
@@ -12998,6 +13024,29 @@
       <w:sz w:val="24"/>
       <w:szCs w:val="24"/>
       <w:lang w:val="en-IN" w:eastAsia="en-IN"/>
+    </w:rPr>
+  </w:style>
+  <w:style w:type="character" w:styleId="Hyperlink">
+    <w:name w:val="Hyperlink"/>
+    <w:basedOn w:val="DefaultParagraphFont"/>
+    <w:uiPriority w:val="99"/>
+    <w:unhideWhenUsed/>
+    <w:rsid w:val="00C52473"/>
+    <w:rPr>
+      <w:color w:val="0000FF" w:themeColor="hyperlink"/>
+      <w:u w:val="single"/>
+    </w:rPr>
+  </w:style>
+  <w:style w:type="character" w:styleId="UnresolvedMention">
+    <w:name w:val="Unresolved Mention"/>
+    <w:basedOn w:val="DefaultParagraphFont"/>
+    <w:uiPriority w:val="99"/>
+    <w:semiHidden/>
+    <w:unhideWhenUsed/>
+    <w:rsid w:val="00C52473"/>
+    <w:rPr>
+      <w:color w:val="605E5C"/>
+      <w:shd w:val="clear" w:color="auto" w:fill="E1DFDD"/>
     </w:rPr>
   </w:style>
 </w:styles>

</xml_diff>